<commit_message>
changed Tesseract to OCR-SPACE �
</commit_message>
<xml_diff>
--- a/pdf/result.docx
+++ b/pdf/result.docx
@@ -5,38 +5,28 @@
   <w:body>
     <w:p>
       <w:r>
-        <w:t xml:space="preserve">UNIVERSITY OF ABUJA, ABUJA
-FACULTY CF EDUCATION
-DEPARTMENT OF EDUCATIONAL FOUNDATIONS
-2018/2019 FIRST SEMESTER EXAMINATION
-EDU 203: EDUCATIONAL PSYCHOLOGY
-TIME ALLOWED: 2 HOURS
-INSTRUCTION: ANSWER ANY THREE QUESTIONS
-1. a. What is Educational Psychology?
-b. Discuss the signifricant contributions of Educational Psychology to teaching
-practice in your Local Government Area.
-C. ldentify and explain briefly, the scope of Educational Psychoiogy.
-2. write short notes on the following:
-Theory of Decay
-(in) Retroactive lnterrerence
-i) Theory of Motivated Forgetting
-(iv) Exceptional Child
-Factor
-3. a. How would you as a class teacher identify creative children in your class?
-b. Using practical exampies, describe the sequence of steps required in arriving at a
-creative product.
-4. a. Briefly explain any seven (7) characteristics of the gifted child.
-b. Discuss best teacher practices in educating the gifted child in terms of the following:
-i. The Curriculum
-I1. The Teaching Method
-ii. The Teacher Quality
-5. a. Attempt and explain in brief, E.L. Thorndike's classification of Intelligence.
-D. What are the established facts about intelligence on the under-listed?
-1. Growth of Inteligence
-i. Distribution of Inteligence
-itl. Relation of inteligence with nature and nurture
-v. Sex differences and intelligence
-V. Racial difference and intelligence</w:t>
+        <w:t xml:space="preserve">*
+UNIVERSTTY OF ABUJA,
+DEPARTMENT: EDUCATIONAL FOUNDATIONS,
+DESCRIPTION: CURRICULUM AND INSTRUCTION,
+COURSE CODE: EDU 205,
+CREDIT UNIT: 2
+NSTRUCTION: ANSWER ANY THREE QUESTIONS,
+LEVEL: 200,
+FERST SEMESTER EXAMINATION 2018/2019
+TIME ALLOWED: 2 BHOURS.
+a. Define curiculum and show how it is related to instruction
+1b. State five characteristics of lesson pla
+2a. Explain the meaning of curriculum design
+2b. Write short notes on the following types of curriculum designs
+a) Subject centred
+b) Activity centred
+CCore- centred
+Ba. Discuss four factors affecting effective teachimg
+3b. Identify and discuss four ypes of motivation
+4a. Explain the term classroom management
+45. Briefly discuSS four roies of teachers in Ciassroom management
+5. State and explain Benjamin Bloom's taxonomy of educational objectives</w:t>
       </w:r>
     </w:p>
     <w:sectPr>

</xml_diff>